<commit_message>
update document for iteration 2 by xiang
</commit_message>
<xml_diff>
--- a/Document/CS673_SPPP_ProPal.docx
+++ b/Document/CS673_SPPP_ProPal.docx
@@ -15282,7 +15282,7 @@
 
 <file path=word/comments.xml><?xml version="1.0" encoding="utf-8"?>
 <w:comments xmlns:mc="http://schemas.openxmlformats.org/markup-compatibility/2006" xmlns:o="urn:schemas-microsoft-com:office:office" xmlns:r="http://schemas.openxmlformats.org/officeDocument/2006/relationships" xmlns:m="http://schemas.openxmlformats.org/officeDocument/2006/math" xmlns:v="urn:schemas-microsoft-com:vml" xmlns:wp="http://schemas.openxmlformats.org/drawingml/2006/wordprocessingDrawing" xmlns:w10="urn:schemas-microsoft-com:office:word" xmlns:w="http://schemas.openxmlformats.org/wordprocessingml/2006/main" xmlns:wne="http://schemas.microsoft.com/office/word/2006/wordml" xmlns:sl="http://schemas.openxmlformats.org/schemaLibrary/2006/main" xmlns:a="http://schemas.openxmlformats.org/drawingml/2006/main" xmlns:pic="http://schemas.openxmlformats.org/drawingml/2006/picture" xmlns:c="http://schemas.openxmlformats.org/drawingml/2006/chart" xmlns:lc="http://schemas.openxmlformats.org/drawingml/2006/lockedCanvas" xmlns:dgm="http://schemas.openxmlformats.org/drawingml/2006/diagram" xmlns:wps="http://schemas.microsoft.com/office/word/2010/wordprocessingShape" xmlns:wpg="http://schemas.microsoft.com/office/word/2010/wordprocessingGroup">
-  <w:comment w:author="Yuting Zhang" w:id="3" w:date="2017-10-05T05:57:05Z">
+  <w:comment w:author="Yuting Zhang" w:id="3" w:date="2017-10-04T04:02:41Z">
     <w:p>
       <w:pPr>
         <w:keepNext w:val="0"/>
@@ -15333,7 +15333,7 @@
       </w:r>
     </w:p>
   </w:comment>
-  <w:comment w:author="Yansen Liu" w:id="4" w:date="2017-10-05T05:57:05Z">
+  <w:comment w:author="Yansen Liu" w:id="4" w:date="2017-10-04T22:57:05Z">
     <w:p>
       <w:pPr>
         <w:keepNext w:val="0"/>
@@ -15384,7 +15384,7 @@
       </w:r>
     </w:p>
   </w:comment>
-  <w:comment w:author="Yuting Zhang" w:id="5" w:date="2017-10-04T11:05:53Z">
+  <w:comment w:author="Yuting Zhang" w:id="5" w:date="2017-10-04T04:05:53Z">
     <w:p>
       <w:pPr>
         <w:keepNext w:val="0"/>
@@ -15435,7 +15435,7 @@
       </w:r>
     </w:p>
   </w:comment>
-  <w:comment w:author="Dawei Li" w:id="7" w:date="2017-09-20T07:05:06Z">
+  <w:comment w:author="Dawei Li" w:id="7" w:date="2017-09-20T00:04:18Z">
     <w:p>
       <w:pPr>
         <w:keepNext w:val="0"/>
@@ -15633,7 +15633,7 @@
       </w:r>
     </w:p>
   </w:comment>
-  <w:comment w:author="Yuting Zhang" w:id="6" w:date="2017-10-04T11:10:04Z">
+  <w:comment w:author="Yuting Zhang" w:id="6" w:date="2017-10-04T04:10:04Z">
     <w:p>
       <w:pPr>
         <w:keepNext w:val="0"/>
@@ -15684,7 +15684,7 @@
       </w:r>
     </w:p>
   </w:comment>
-  <w:comment w:author="Yuting Zhang" w:id="1" w:date="2017-10-05T05:55:41Z">
+  <w:comment w:author="Yuting Zhang" w:id="1" w:date="2017-10-04T03:59:20Z">
     <w:p>
       <w:pPr>
         <w:keepNext w:val="0"/>
@@ -15735,7 +15735,7 @@
       </w:r>
     </w:p>
   </w:comment>
-  <w:comment w:author="Yansen Liu" w:id="2" w:date="2017-10-05T05:55:41Z">
+  <w:comment w:author="Yansen Liu" w:id="2" w:date="2017-10-04T22:55:41Z">
     <w:p>
       <w:pPr>
         <w:keepNext w:val="0"/>
@@ -15786,7 +15786,7 @@
       </w:r>
     </w:p>
   </w:comment>
-  <w:comment w:author="Yuting Zhang" w:id="0" w:date="2017-10-04T10:58:15Z">
+  <w:comment w:author="Yuting Zhang" w:id="0" w:date="2017-10-04T03:58:15Z">
     <w:p>
       <w:pPr>
         <w:keepNext w:val="0"/>

</xml_diff>